<commit_message>
finish one restricted randomization
</commit_message>
<xml_diff>
--- a/FEDAI/Stata_working_yi/Working Memo_yiyin.docx
+++ b/FEDAI/Stata_working_yi/Working Memo_yiyin.docx
@@ -1125,23 +1125,7 @@
           <w:sz w:val="30"/>
           <w:szCs w:val="30"/>
         </w:rPr>
-        <w:t xml:space="preserve">generate full schedule of permutation, </w:t>
-      </w:r>
-      <w:r>
-        <w:rPr>
-          <w:rFonts w:ascii="AppleSystemUIFont" w:hAnsi="AppleSystemUIFont" w:cs="AppleSystemUIFont"/>
-          <w:sz w:val="30"/>
-          <w:szCs w:val="30"/>
-        </w:rPr>
-        <w:t>sorting the statistic</w:t>
-      </w:r>
-      <w:r>
-        <w:rPr>
-          <w:rFonts w:ascii="AppleSystemUIFont" w:hAnsi="AppleSystemUIFont" w:cs="AppleSystemUIFont"/>
-          <w:sz w:val="30"/>
-          <w:szCs w:val="30"/>
-        </w:rPr>
-        <w:t xml:space="preserve"> to obtain 95% CI</w:t>
+        <w:t>generate full schedule of permutation, sorting the statistic to obtain 95% CI</w:t>
       </w:r>
     </w:p>
     <w:p>
@@ -1190,6 +1174,30 @@
           <w:sz w:val="30"/>
           <w:szCs w:val="30"/>
         </w:rPr>
+        <w:t>the 95%CI is</w:t>
+      </w:r>
+      <w:r>
+        <w:rPr>
+          <w:rFonts w:ascii="AppleSystemUIFont" w:hAnsi="AppleSystemUIFont" w:cs="AppleSystemUIFont"/>
+          <w:sz w:val="30"/>
+          <w:szCs w:val="30"/>
+        </w:rPr>
+        <w:t xml:space="preserve"> different from R result due to rounding</w:t>
+      </w:r>
+      <w:r>
+        <w:rPr>
+          <w:rFonts w:ascii="AppleSystemUIFont" w:hAnsi="AppleSystemUIFont" w:cs="AppleSystemUIFont"/>
+          <w:sz w:val="30"/>
+          <w:szCs w:val="30"/>
+        </w:rPr>
+        <w:t xml:space="preserve">, </w:t>
+      </w:r>
+      <w:r>
+        <w:rPr>
+          <w:rFonts w:ascii="AppleSystemUIFont" w:hAnsi="AppleSystemUIFont" w:cs="AppleSystemUIFont"/>
+          <w:sz w:val="30"/>
+          <w:szCs w:val="30"/>
+        </w:rPr>
         <w:t xml:space="preserve">the </w:t>
       </w:r>
       <w:r>
@@ -1198,46 +1206,6 @@
           <w:sz w:val="30"/>
           <w:szCs w:val="30"/>
         </w:rPr>
-        <w:t xml:space="preserve">95%CI </w:t>
-      </w:r>
-      <w:r>
-        <w:rPr>
-          <w:rFonts w:ascii="AppleSystemUIFont" w:hAnsi="AppleSystemUIFont" w:cs="AppleSystemUIFont"/>
-          <w:sz w:val="30"/>
-          <w:szCs w:val="30"/>
-        </w:rPr>
-        <w:t>is</w:t>
-      </w:r>
-      <w:r>
-        <w:rPr>
-          <w:rFonts w:ascii="AppleSystemUIFont" w:hAnsi="AppleSystemUIFont" w:cs="AppleSystemUIFont"/>
-          <w:sz w:val="30"/>
-          <w:szCs w:val="30"/>
-        </w:rPr>
-        <w:t xml:space="preserve"> different from R result due to rounding</w:t>
-      </w:r>
-      <w:r>
-        <w:rPr>
-          <w:rFonts w:ascii="AppleSystemUIFont" w:hAnsi="AppleSystemUIFont" w:cs="AppleSystemUIFont"/>
-          <w:sz w:val="30"/>
-          <w:szCs w:val="30"/>
-        </w:rPr>
-        <w:t xml:space="preserve">, </w:t>
-      </w:r>
-      <w:r>
-        <w:rPr>
-          <w:rFonts w:ascii="AppleSystemUIFont" w:hAnsi="AppleSystemUIFont" w:cs="AppleSystemUIFont"/>
-          <w:sz w:val="30"/>
-          <w:szCs w:val="30"/>
-        </w:rPr>
-        <w:t xml:space="preserve">the </w:t>
-      </w:r>
-      <w:r>
-        <w:rPr>
-          <w:rFonts w:ascii="AppleSystemUIFont" w:hAnsi="AppleSystemUIFont" w:cs="AppleSystemUIFont"/>
-          <w:sz w:val="30"/>
-          <w:szCs w:val="30"/>
-        </w:rPr>
         <w:t xml:space="preserve">full schedule of </w:t>
       </w:r>
       <w:r>
@@ -1398,23 +1366,7 @@
           <w:sz w:val="30"/>
           <w:szCs w:val="30"/>
         </w:rPr>
-        <w:t xml:space="preserve">the </w:t>
-      </w:r>
-      <w:r>
-        <w:rPr>
-          <w:rFonts w:ascii="AppleSystemUIFont" w:hAnsi="AppleSystemUIFont" w:cs="AppleSystemUIFont"/>
-          <w:sz w:val="30"/>
-          <w:szCs w:val="30"/>
-        </w:rPr>
-        <w:t>95%CI is</w:t>
-      </w:r>
-      <w:r>
-        <w:rPr>
-          <w:rFonts w:ascii="AppleSystemUIFont" w:hAnsi="AppleSystemUIFont" w:cs="AppleSystemUIFont"/>
-          <w:sz w:val="30"/>
-          <w:szCs w:val="30"/>
-        </w:rPr>
-        <w:t xml:space="preserve"> the same as the R result.</w:t>
+        <w:t>the 95%CI is the same as the R result.</w:t>
       </w:r>
     </w:p>
     <w:p>
@@ -1654,32 +1606,17 @@
           <w:sz w:val="30"/>
           <w:szCs w:val="30"/>
         </w:rPr>
-        <w:t>obtain CI by sorting the statistics from permuta</w:t>
-      </w:r>
-      <w:r>
-        <w:rPr>
-          <w:rFonts w:ascii="AppleSystemUIFont" w:hAnsi="AppleSystemUIFont" w:cs="AppleSystemUIFont"/>
-          <w:sz w:val="30"/>
-          <w:szCs w:val="30"/>
-        </w:rPr>
-        <w:t>t</w:t>
-      </w:r>
-      <w:r>
-        <w:rPr>
-          <w:rFonts w:ascii="AppleSystemUIFont" w:hAnsi="AppleSystemUIFont" w:cs="AppleSystemUIFont"/>
-          <w:sz w:val="30"/>
-          <w:szCs w:val="30"/>
-        </w:rPr>
-        <w:t>ion</w:t>
-      </w:r>
-    </w:p>
-    <w:p>
-      <w:pPr>
-        <w:autoSpaceDE w:val="0"/>
-        <w:autoSpaceDN w:val="0"/>
-        <w:adjustRightInd w:val="0"/>
-        <w:rPr>
-          <w:rFonts w:ascii="AppleSystemUIFont" w:hAnsi="AppleSystemUIFont" w:cs="AppleSystemUIFont"/>
+        <w:t>obtain CI by sorting the statistics from permutation</w:t>
+      </w:r>
+    </w:p>
+    <w:p>
+      <w:pPr>
+        <w:autoSpaceDE w:val="0"/>
+        <w:autoSpaceDN w:val="0"/>
+        <w:adjustRightInd w:val="0"/>
+        <w:rPr>
+          <w:rFonts w:ascii="AppleSystemUIFont" w:hAnsi="AppleSystemUIFont" w:cs="AppleSystemUIFont"/>
+          <w:color w:val="000000" w:themeColor="text1"/>
           <w:sz w:val="30"/>
           <w:szCs w:val="30"/>
         </w:rPr>
@@ -1728,6 +1665,152 @@
         <w:adjustRightInd w:val="0"/>
         <w:rPr>
           <w:rFonts w:ascii="AppleSystemUIFont" w:hAnsi="AppleSystemUIFont" w:cs="AppleSystemUIFont"/>
+          <w:color w:val="000000" w:themeColor="text1"/>
+          <w:sz w:val="30"/>
+          <w:szCs w:val="30"/>
+        </w:rPr>
+      </w:pPr>
+    </w:p>
+    <w:p>
+      <w:pPr>
+        <w:autoSpaceDE w:val="0"/>
+        <w:autoSpaceDN w:val="0"/>
+        <w:adjustRightInd w:val="0"/>
+        <w:rPr>
+          <w:rFonts w:ascii="AppleSystemUIFontBold" w:hAnsi="AppleSystemUIFontBold" w:cs="AppleSystemUIFontBold"/>
+          <w:b/>
+          <w:bCs/>
+          <w:sz w:val="30"/>
+          <w:szCs w:val="30"/>
+        </w:rPr>
+      </w:pPr>
+      <w:r>
+        <w:rPr>
+          <w:rFonts w:ascii="AppleSystemUIFontBold" w:hAnsi="AppleSystemUIFontBold" w:cs="AppleSystemUIFontBold"/>
+          <w:b/>
+          <w:bCs/>
+          <w:sz w:val="30"/>
+          <w:szCs w:val="30"/>
+        </w:rPr>
+        <w:t>4.</w:t>
+      </w:r>
+      <w:r>
+        <w:rPr>
+          <w:rFonts w:ascii="AppleSystemUIFontBold" w:hAnsi="AppleSystemUIFontBold" w:cs="AppleSystemUIFontBold"/>
+          <w:b/>
+          <w:bCs/>
+          <w:sz w:val="30"/>
+          <w:szCs w:val="30"/>
+        </w:rPr>
+        <w:t>5</w:t>
+      </w:r>
+      <w:r>
+        <w:rPr>
+          <w:rFonts w:ascii="AppleSystemUIFontBold" w:hAnsi="AppleSystemUIFontBold" w:cs="AppleSystemUIFontBold"/>
+          <w:b/>
+          <w:bCs/>
+          <w:sz w:val="30"/>
+          <w:szCs w:val="30"/>
+        </w:rPr>
+        <w:t xml:space="preserve"> </w:t>
+      </w:r>
+    </w:p>
+    <w:p>
+      <w:pPr>
+        <w:autoSpaceDE w:val="0"/>
+        <w:autoSpaceDN w:val="0"/>
+        <w:adjustRightInd w:val="0"/>
+        <w:rPr>
+          <w:rFonts w:ascii="AppleSystemUIFontBold" w:hAnsi="AppleSystemUIFontBold" w:cs="AppleSystemUIFontBold"/>
+          <w:bCs/>
+          <w:sz w:val="30"/>
+          <w:szCs w:val="30"/>
+        </w:rPr>
+      </w:pPr>
+      <w:r>
+        <w:rPr>
+          <w:rFonts w:ascii="AppleSystemUIFontBold" w:hAnsi="AppleSystemUIFontBold" w:cs="AppleSystemUIFontBold"/>
+          <w:bCs/>
+          <w:sz w:val="30"/>
+          <w:szCs w:val="30"/>
+        </w:rPr>
+        <w:t>Finish</w:t>
+      </w:r>
+    </w:p>
+    <w:p>
+      <w:pPr>
+        <w:autoSpaceDE w:val="0"/>
+        <w:autoSpaceDN w:val="0"/>
+        <w:adjustRightInd w:val="0"/>
+        <w:rPr>
+          <w:rFonts w:ascii="AppleSystemUIFont" w:hAnsi="AppleSystemUIFont" w:cs="AppleSystemUIFont"/>
+          <w:color w:val="000000" w:themeColor="text1"/>
+          <w:sz w:val="30"/>
+          <w:szCs w:val="30"/>
+        </w:rPr>
+      </w:pPr>
+      <w:r>
+        <w:rPr>
+          <w:rFonts w:ascii="AppleSystemUIFont" w:hAnsi="AppleSystemUIFont" w:cs="AppleSystemUIFont"/>
+          <w:color w:val="FF0000"/>
+          <w:sz w:val="30"/>
+          <w:szCs w:val="30"/>
+        </w:rPr>
+        <w:t>note:</w:t>
+      </w:r>
+      <w:r>
+        <w:rPr>
+          <w:rFonts w:ascii="AppleSystemUIFont" w:hAnsi="AppleSystemUIFont" w:cs="AppleSystemUIFont"/>
+          <w:color w:val="FF0000"/>
+          <w:sz w:val="30"/>
+          <w:szCs w:val="30"/>
+        </w:rPr>
+        <w:t xml:space="preserve"> </w:t>
+      </w:r>
+      <w:r>
+        <w:rPr>
+          <w:rFonts w:ascii="AppleSystemUIFont" w:hAnsi="AppleSystemUIFont" w:cs="AppleSystemUIFont"/>
+          <w:color w:val="000000" w:themeColor="text1"/>
+          <w:sz w:val="30"/>
+          <w:szCs w:val="30"/>
+        </w:rPr>
+        <w:t xml:space="preserve">p-values, standard errors are slightly different since the probabilities under restricted randomization are calculated based on 10000 random permutations. </w:t>
+      </w:r>
+      <w:bookmarkStart w:id="0" w:name="_GoBack"/>
+      <w:bookmarkEnd w:id="0"/>
+    </w:p>
+    <w:p>
+      <w:pPr>
+        <w:autoSpaceDE w:val="0"/>
+        <w:autoSpaceDN w:val="0"/>
+        <w:adjustRightInd w:val="0"/>
+        <w:rPr>
+          <w:rFonts w:ascii="AppleSystemUIFontBold" w:hAnsi="AppleSystemUIFontBold" w:cs="AppleSystemUIFontBold"/>
+          <w:bCs/>
+          <w:sz w:val="30"/>
+          <w:szCs w:val="30"/>
+        </w:rPr>
+      </w:pPr>
+    </w:p>
+    <w:p>
+      <w:pPr>
+        <w:autoSpaceDE w:val="0"/>
+        <w:autoSpaceDN w:val="0"/>
+        <w:adjustRightInd w:val="0"/>
+        <w:rPr>
+          <w:rFonts w:ascii="AppleSystemUIFont" w:hAnsi="AppleSystemUIFont" w:cs="AppleSystemUIFont"/>
+          <w:sz w:val="30"/>
+          <w:szCs w:val="30"/>
+        </w:rPr>
+      </w:pPr>
+    </w:p>
+    <w:p>
+      <w:pPr>
+        <w:autoSpaceDE w:val="0"/>
+        <w:autoSpaceDN w:val="0"/>
+        <w:adjustRightInd w:val="0"/>
+        <w:rPr>
+          <w:rFonts w:ascii="AppleSystemUIFont" w:hAnsi="AppleSystemUIFont" w:cs="AppleSystemUIFont"/>
           <w:sz w:val="30"/>
           <w:szCs w:val="30"/>
         </w:rPr>
@@ -2596,6 +2679,7 @@
           <w:sz w:val="30"/>
           <w:szCs w:val="30"/>
         </w:rPr>
+        <w:lastRenderedPageBreak/>
         <w:t>8.10</w:t>
       </w:r>
     </w:p>
@@ -2746,7 +2830,6 @@
           <w:sz w:val="30"/>
           <w:szCs w:val="30"/>
         </w:rPr>
-        <w:lastRenderedPageBreak/>
         <w:t>9.6</w:t>
       </w:r>
     </w:p>
@@ -3327,10 +3410,9 @@
           <w:sz w:val="30"/>
           <w:szCs w:val="30"/>
         </w:rPr>
+        <w:lastRenderedPageBreak/>
         <w:t>11.8</w:t>
       </w:r>
-      <w:bookmarkStart w:id="0" w:name="_GoBack"/>
-      <w:bookmarkEnd w:id="0"/>
     </w:p>
     <w:p>
       <w:pPr>
@@ -3499,7 +3581,6 @@
           <w:bCs/>
           <w:sz w:val="28"/>
         </w:rPr>
-        <w:lastRenderedPageBreak/>
         <w:t>the data mis-match on FEIDA website</w:t>
       </w:r>
       <w:r>

</xml_diff>

<commit_message>
10_3 perferct colinearity detection
</commit_message>
<xml_diff>
--- a/FEDAI/Stata_working_yi/Working Memo_yiyin.docx
+++ b/FEDAI/Stata_working_yi/Working Memo_yiyin.docx
@@ -3204,193 +3204,227 @@
         </w:rPr>
         <w:t>3</w:t>
       </w:r>
+    </w:p>
+    <w:p>
+      <w:pPr>
+        <w:autoSpaceDE w:val="0"/>
+        <w:autoSpaceDN w:val="0"/>
+        <w:adjustRightInd w:val="0"/>
+        <w:rPr>
+          <w:rFonts w:ascii="AppleSystemUIFontBold" w:hAnsi="AppleSystemUIFontBold" w:cs="AppleSystemUIFontBold"/>
+          <w:bCs/>
+          <w:sz w:val="28"/>
+        </w:rPr>
+      </w:pPr>
+      <w:r>
+        <w:rPr>
+          <w:rFonts w:ascii="AppleSystemUIFontBold" w:hAnsi="AppleSystemUIFontBold" w:cs="AppleSystemUIFontBold"/>
+          <w:bCs/>
+          <w:sz w:val="28"/>
+        </w:rPr>
+        <w:t>Finish</w:t>
+      </w:r>
+    </w:p>
+    <w:p>
+      <w:pPr>
+        <w:autoSpaceDE w:val="0"/>
+        <w:autoSpaceDN w:val="0"/>
+        <w:adjustRightInd w:val="0"/>
+        <w:rPr>
+          <w:rFonts w:ascii="AppleSystemUIFontBold" w:hAnsi="AppleSystemUIFontBold" w:cs="AppleSystemUIFontBold"/>
+          <w:bCs/>
+          <w:sz w:val="28"/>
+        </w:rPr>
+      </w:pPr>
+    </w:p>
+    <w:p>
+      <w:pPr>
+        <w:autoSpaceDE w:val="0"/>
+        <w:autoSpaceDN w:val="0"/>
+        <w:adjustRightInd w:val="0"/>
+        <w:rPr>
+          <w:rFonts w:ascii="AppleSystemUIFontBold" w:hAnsi="AppleSystemUIFontBold" w:cs="AppleSystemUIFontBold"/>
+          <w:bCs/>
+          <w:color w:val="000000" w:themeColor="text1"/>
+          <w:sz w:val="28"/>
+        </w:rPr>
+      </w:pPr>
+      <w:r>
+        <w:rPr>
+          <w:rFonts w:ascii="AppleSystemUIFontBold" w:hAnsi="AppleSystemUIFontBold" w:cs="AppleSystemUIFontBold"/>
+          <w:bCs/>
+          <w:color w:val="000000" w:themeColor="text1"/>
+          <w:sz w:val="28"/>
+        </w:rPr>
+        <w:t>* part j</w:t>
+      </w:r>
+      <w:r>
+        <w:rPr>
+          <w:rFonts w:ascii="AppleSystemUIFontBold" w:hAnsi="AppleSystemUIFontBold" w:cs="AppleSystemUIFontBold"/>
+          <w:bCs/>
+          <w:color w:val="000000" w:themeColor="text1"/>
+          <w:sz w:val="28"/>
+        </w:rPr>
+        <w:t>, k</w:t>
+      </w:r>
+    </w:p>
+    <w:p>
+      <w:pPr>
+        <w:autoSpaceDE w:val="0"/>
+        <w:autoSpaceDN w:val="0"/>
+        <w:adjustRightInd w:val="0"/>
+        <w:rPr>
+          <w:rFonts w:ascii="AppleSystemUIFontBold" w:hAnsi="AppleSystemUIFontBold" w:cs="AppleSystemUIFontBold"/>
+          <w:bCs/>
+          <w:color w:val="000000" w:themeColor="text1"/>
+          <w:sz w:val="28"/>
+        </w:rPr>
+      </w:pPr>
+      <w:r>
+        <w:rPr>
+          <w:rFonts w:ascii="AppleSystemUIFontBold" w:hAnsi="AppleSystemUIFontBold" w:cs="AppleSystemUIFontBold"/>
+          <w:bCs/>
+          <w:color w:val="FF0000"/>
+          <w:sz w:val="28"/>
+        </w:rPr>
+        <w:t xml:space="preserve">Note: </w:t>
+      </w:r>
+      <w:r>
+        <w:rPr>
+          <w:rFonts w:ascii="AppleSystemUIFontBold" w:hAnsi="AppleSystemUIFontBold" w:cs="AppleSystemUIFontBold"/>
+          <w:bCs/>
+          <w:color w:val="000000" w:themeColor="text1"/>
+          <w:sz w:val="28"/>
+        </w:rPr>
+        <w:t xml:space="preserve">Stata deal with perfect collinearity in a slightly different way which do not generate missing value in coefficient. </w:t>
+      </w:r>
+      <w:r>
+        <w:rPr>
+          <w:rFonts w:ascii="AppleSystemUIFontBold" w:hAnsi="AppleSystemUIFontBold" w:cs="AppleSystemUIFontBold"/>
+          <w:bCs/>
+          <w:color w:val="000000" w:themeColor="text1"/>
+          <w:sz w:val="28"/>
+        </w:rPr>
+        <w:t xml:space="preserve">But Stata generate exactly 0 standard error </w:t>
+      </w:r>
+      <w:r>
+        <w:rPr>
+          <w:rFonts w:ascii="AppleSystemUIFontBold" w:hAnsi="AppleSystemUIFontBold" w:cs="AppleSystemUIFontBold"/>
+          <w:bCs/>
+          <w:color w:val="000000" w:themeColor="text1"/>
+          <w:sz w:val="28"/>
+        </w:rPr>
+        <w:lastRenderedPageBreak/>
+        <w:t xml:space="preserve">of the colinear regressor. </w:t>
+      </w:r>
+      <w:r>
+        <w:rPr>
+          <w:rFonts w:ascii="AppleSystemUIFontBold" w:hAnsi="AppleSystemUIFontBold" w:cs="AppleSystemUIFontBold"/>
+          <w:bCs/>
+          <w:color w:val="000000" w:themeColor="text1"/>
+          <w:sz w:val="28"/>
+        </w:rPr>
+        <w:t>Therefore,</w:t>
+      </w:r>
+      <w:r>
+        <w:rPr>
+          <w:rFonts w:ascii="AppleSystemUIFontBold" w:hAnsi="AppleSystemUIFontBold" w:cs="AppleSystemUIFontBold"/>
+          <w:bCs/>
+          <w:color w:val="000000" w:themeColor="text1"/>
+          <w:sz w:val="28"/>
+        </w:rPr>
+        <w:t xml:space="preserve"> I use this condition to exclude the perfect colinear cases in Stata. </w:t>
+      </w:r>
+      <w:r>
+        <w:rPr>
+          <w:rFonts w:ascii="AppleSystemUIFontBold" w:hAnsi="AppleSystemUIFontBold" w:cs="AppleSystemUIFontBold"/>
+          <w:bCs/>
+          <w:color w:val="000000" w:themeColor="text1"/>
+          <w:sz w:val="28"/>
+        </w:rPr>
+        <w:t xml:space="preserve"> </w:t>
+      </w:r>
+      <w:r>
+        <w:rPr>
+          <w:rFonts w:ascii="AppleSystemUIFontBold" w:hAnsi="AppleSystemUIFontBold" w:cs="AppleSystemUIFontBold"/>
+          <w:bCs/>
+          <w:color w:val="000000" w:themeColor="text1"/>
+          <w:sz w:val="28"/>
+        </w:rPr>
+        <w:t>In R the solution is o</w:t>
+      </w:r>
+      <w:r>
+        <w:rPr>
+          <w:rFonts w:ascii="AppleSystemUIFontBold" w:hAnsi="AppleSystemUIFontBold" w:cs="AppleSystemUIFontBold"/>
+          <w:bCs/>
+          <w:color w:val="000000" w:themeColor="text1"/>
+          <w:sz w:val="28"/>
+        </w:rPr>
+        <w:t xml:space="preserve">mitting missing values </w:t>
+      </w:r>
+      <w:r>
+        <w:rPr>
+          <w:rFonts w:ascii="AppleSystemUIFontBold" w:hAnsi="AppleSystemUIFontBold" w:cs="AppleSystemUIFontBold"/>
+          <w:bCs/>
+          <w:color w:val="000000" w:themeColor="text1"/>
+          <w:sz w:val="28"/>
+        </w:rPr>
+        <w:t>of c</w:t>
+      </w:r>
+      <w:r>
+        <w:rPr>
+          <w:rFonts w:ascii="AppleSystemUIFontBold" w:hAnsi="AppleSystemUIFontBold" w:cs="AppleSystemUIFontBold"/>
+          <w:bCs/>
+          <w:color w:val="000000" w:themeColor="text1"/>
+          <w:sz w:val="28"/>
+        </w:rPr>
+        <w:t>o</w:t>
+      </w:r>
+      <w:r>
+        <w:rPr>
+          <w:rFonts w:ascii="AppleSystemUIFontBold" w:hAnsi="AppleSystemUIFontBold" w:cs="AppleSystemUIFontBold"/>
+          <w:bCs/>
+          <w:color w:val="000000" w:themeColor="text1"/>
+          <w:sz w:val="28"/>
+        </w:rPr>
+        <w:t>efficients.</w:t>
+      </w:r>
+    </w:p>
+    <w:p>
+      <w:pPr>
+        <w:autoSpaceDE w:val="0"/>
+        <w:autoSpaceDN w:val="0"/>
+        <w:adjustRightInd w:val="0"/>
+        <w:rPr>
+          <w:rFonts w:ascii="AppleSystemUIFontBold" w:hAnsi="AppleSystemUIFontBold" w:cs="AppleSystemUIFontBold"/>
+          <w:bCs/>
+          <w:sz w:val="28"/>
+        </w:rPr>
+      </w:pPr>
+    </w:p>
+    <w:p>
+      <w:pPr>
+        <w:autoSpaceDE w:val="0"/>
+        <w:autoSpaceDN w:val="0"/>
+        <w:adjustRightInd w:val="0"/>
+        <w:rPr>
+          <w:rFonts w:ascii="AppleSystemUIFontBold" w:hAnsi="AppleSystemUIFontBold" w:cs="AppleSystemUIFontBold"/>
+          <w:b/>
+          <w:bCs/>
+          <w:sz w:val="28"/>
+        </w:rPr>
+      </w:pPr>
+      <w:r>
+        <w:rPr>
+          <w:rFonts w:ascii="AppleSystemUIFontBold" w:hAnsi="AppleSystemUIFontBold" w:cs="AppleSystemUIFontBold"/>
+          <w:b/>
+          <w:bCs/>
+          <w:sz w:val="28"/>
+        </w:rPr>
+        <w:t>10.4</w:t>
+      </w:r>
       <w:bookmarkStart w:id="0" w:name="_GoBack"/>
       <w:bookmarkEnd w:id="0"/>
-    </w:p>
-    <w:p>
-      <w:pPr>
-        <w:autoSpaceDE w:val="0"/>
-        <w:autoSpaceDN w:val="0"/>
-        <w:adjustRightInd w:val="0"/>
-        <w:rPr>
-          <w:rFonts w:ascii="AppleSystemUIFontBold" w:hAnsi="AppleSystemUIFontBold" w:cs="AppleSystemUIFontBold"/>
-          <w:bCs/>
-          <w:sz w:val="28"/>
-        </w:rPr>
-      </w:pPr>
-      <w:r>
-        <w:rPr>
-          <w:rFonts w:ascii="AppleSystemUIFontBold" w:hAnsi="AppleSystemUIFontBold" w:cs="AppleSystemUIFontBold"/>
-          <w:bCs/>
-          <w:sz w:val="28"/>
-        </w:rPr>
-        <w:t xml:space="preserve">Finish: use </w:t>
-      </w:r>
-      <w:proofErr w:type="spellStart"/>
-      <w:r>
-        <w:rPr>
-          <w:rFonts w:ascii="AppleSystemUIFontBold" w:hAnsi="AppleSystemUIFontBold" w:cs="AppleSystemUIFontBold"/>
-          <w:bCs/>
-          <w:i/>
-          <w:sz w:val="28"/>
-        </w:rPr>
-        <w:t>tsrtest</w:t>
-      </w:r>
-      <w:proofErr w:type="spellEnd"/>
-      <w:r>
-        <w:rPr>
-          <w:rFonts w:ascii="AppleSystemUIFontBold" w:hAnsi="AppleSystemUIFontBold" w:cs="AppleSystemUIFontBold"/>
-          <w:bCs/>
-          <w:sz w:val="28"/>
-        </w:rPr>
-        <w:t xml:space="preserve"> module to calculate the full schedule of permutation.</w:t>
-      </w:r>
-    </w:p>
-    <w:p>
-      <w:pPr>
-        <w:autoSpaceDE w:val="0"/>
-        <w:autoSpaceDN w:val="0"/>
-        <w:adjustRightInd w:val="0"/>
-        <w:rPr>
-          <w:rFonts w:ascii="AppleSystemUIFontBold" w:hAnsi="AppleSystemUIFontBold" w:cs="AppleSystemUIFontBold"/>
-          <w:bCs/>
-          <w:color w:val="000000" w:themeColor="text1"/>
-          <w:sz w:val="28"/>
-        </w:rPr>
-      </w:pPr>
-      <w:r>
-        <w:rPr>
-          <w:rFonts w:ascii="AppleSystemUIFontBold" w:hAnsi="AppleSystemUIFontBold" w:cs="AppleSystemUIFontBold"/>
-          <w:bCs/>
-          <w:color w:val="000000" w:themeColor="text1"/>
-          <w:sz w:val="28"/>
-        </w:rPr>
-        <w:t>* part j</w:t>
-      </w:r>
-    </w:p>
-    <w:p>
-      <w:pPr>
-        <w:autoSpaceDE w:val="0"/>
-        <w:autoSpaceDN w:val="0"/>
-        <w:adjustRightInd w:val="0"/>
-        <w:rPr>
-          <w:rFonts w:ascii="AppleSystemUIFontBold" w:hAnsi="AppleSystemUIFontBold" w:cs="AppleSystemUIFontBold"/>
-          <w:bCs/>
-          <w:color w:val="000000" w:themeColor="text1"/>
-          <w:sz w:val="28"/>
-        </w:rPr>
-      </w:pPr>
-      <w:r>
-        <w:rPr>
-          <w:rFonts w:ascii="AppleSystemUIFontBold" w:hAnsi="AppleSystemUIFontBold" w:cs="AppleSystemUIFontBold"/>
-          <w:bCs/>
-          <w:color w:val="FF0000"/>
-          <w:sz w:val="28"/>
-        </w:rPr>
-        <w:t xml:space="preserve">Note: </w:t>
-      </w:r>
-      <w:r>
-        <w:rPr>
-          <w:rFonts w:ascii="AppleSystemUIFontBold" w:hAnsi="AppleSystemUIFontBold" w:cs="AppleSystemUIFontBold"/>
-          <w:bCs/>
-          <w:color w:val="000000" w:themeColor="text1"/>
-          <w:sz w:val="28"/>
-        </w:rPr>
-        <w:t>Stata deal with perfect collinearity in a slightly different way which do not generate missing value in coefficient. Therefore, omitting missing values works in R but not Stata for this problem.</w:t>
-      </w:r>
-    </w:p>
-    <w:p>
-      <w:pPr>
-        <w:autoSpaceDE w:val="0"/>
-        <w:autoSpaceDN w:val="0"/>
-        <w:adjustRightInd w:val="0"/>
-        <w:rPr>
-          <w:rFonts w:ascii="AppleSystemUIFontBold" w:hAnsi="AppleSystemUIFontBold" w:cs="AppleSystemUIFontBold"/>
-          <w:bCs/>
-          <w:color w:val="FF0000"/>
-          <w:sz w:val="28"/>
-        </w:rPr>
-      </w:pPr>
-      <w:r>
-        <w:rPr>
-          <w:rFonts w:ascii="AppleSystemUIFontBold" w:hAnsi="AppleSystemUIFontBold" w:cs="AppleSystemUIFontBold"/>
-          <w:bCs/>
-          <w:color w:val="FF0000"/>
-          <w:sz w:val="28"/>
-        </w:rPr>
-        <w:lastRenderedPageBreak/>
-        <w:t>Have to</w:t>
-      </w:r>
-      <w:r>
-        <w:rPr>
-          <w:rFonts w:ascii="AppleSystemUIFontBold" w:hAnsi="AppleSystemUIFontBold" w:cs="AppleSystemUIFontBold"/>
-          <w:bCs/>
-          <w:color w:val="FF0000"/>
-          <w:sz w:val="28"/>
-        </w:rPr>
-        <w:t xml:space="preserve"> manually remove the s</w:t>
-      </w:r>
-      <w:r>
-        <w:rPr>
-          <w:rFonts w:ascii="AppleSystemUIFontBold" w:hAnsi="AppleSystemUIFontBold" w:cs="AppleSystemUIFontBold"/>
-          <w:bCs/>
-          <w:color w:val="FF0000"/>
-          <w:sz w:val="28"/>
-        </w:rPr>
-        <w:t>ubset which have NA in R (but not missing in Stata), the script generate</w:t>
-      </w:r>
-      <w:r>
-        <w:rPr>
-          <w:rFonts w:ascii="AppleSystemUIFontBold" w:hAnsi="AppleSystemUIFontBold" w:cs="AppleSystemUIFontBold"/>
-          <w:bCs/>
-          <w:color w:val="FF0000"/>
-          <w:sz w:val="28"/>
-        </w:rPr>
-        <w:t>s</w:t>
-      </w:r>
-      <w:r>
-        <w:rPr>
-          <w:rFonts w:ascii="AppleSystemUIFontBold" w:hAnsi="AppleSystemUIFontBold" w:cs="AppleSystemUIFontBold"/>
-          <w:bCs/>
-          <w:color w:val="FF0000"/>
-          <w:sz w:val="28"/>
-        </w:rPr>
-        <w:t xml:space="preserve"> the small result in the solution file.</w:t>
-      </w:r>
-    </w:p>
-    <w:p>
-      <w:pPr>
-        <w:autoSpaceDE w:val="0"/>
-        <w:autoSpaceDN w:val="0"/>
-        <w:adjustRightInd w:val="0"/>
-        <w:rPr>
-          <w:rFonts w:ascii="AppleSystemUIFontBold" w:hAnsi="AppleSystemUIFontBold" w:cs="AppleSystemUIFontBold"/>
-          <w:bCs/>
-          <w:sz w:val="28"/>
-        </w:rPr>
-      </w:pPr>
-    </w:p>
-    <w:p>
-      <w:pPr>
-        <w:autoSpaceDE w:val="0"/>
-        <w:autoSpaceDN w:val="0"/>
-        <w:adjustRightInd w:val="0"/>
-        <w:rPr>
-          <w:rFonts w:ascii="AppleSystemUIFontBold" w:hAnsi="AppleSystemUIFontBold" w:cs="AppleSystemUIFontBold"/>
-          <w:b/>
-          <w:bCs/>
-          <w:sz w:val="28"/>
-        </w:rPr>
-      </w:pPr>
-      <w:r>
-        <w:rPr>
-          <w:rFonts w:ascii="AppleSystemUIFontBold" w:hAnsi="AppleSystemUIFontBold" w:cs="AppleSystemUIFontBold"/>
-          <w:b/>
-          <w:bCs/>
-          <w:sz w:val="28"/>
-        </w:rPr>
-        <w:t>10.4</w:t>
-      </w:r>
     </w:p>
     <w:p>
       <w:pPr>

</xml_diff>